<commit_message>
added APA voting data; started trying to graph it
</commit_message>
<xml_diff>
--- a/writing/Vague Outline for MAUI.docx
+++ b/writing/Vague Outline for MAUI.docx
@@ -71,6 +71,32 @@
     <w:p>
       <w:pPr>
         <w:pStyle w:val="ListParagraph"/>
+      </w:pPr>
+      <w:r>
+        <w:t>-DT: Show the effect of category change (possibly w/ comparison to old UI)</w:t>
+      </w:r>
+    </w:p>
+    <w:p>
+      <w:pPr>
+        <w:pStyle w:val="ListParagraph"/>
+      </w:pPr>
+      <w:r>
+        <w:t>- Gears: Show some great effect of a particular position being especially conducive to uniqueness branching</w:t>
+      </w:r>
+    </w:p>
+    <w:p>
+      <w:pPr>
+        <w:pStyle w:val="ListParagraph"/>
+      </w:pPr>
+      <w:r>
+        <w:t>- Voting: Show that there’s overall not a ton of uniqueness in rank-order voting</w:t>
+      </w:r>
+      <w:bookmarkStart w:id="0" w:name="_GoBack"/>
+      <w:bookmarkEnd w:id="0"/>
+    </w:p>
+    <w:p>
+      <w:pPr>
+        <w:pStyle w:val="ListParagraph"/>
         <w:numPr>
           <w:ilvl w:val="0"/>
           <w:numId w:val="1"/>
@@ -79,8 +105,6 @@
       <w:r>
         <w:t>Come visit our website!</w:t>
       </w:r>
-      <w:bookmarkStart w:id="0" w:name="_GoBack"/>
-      <w:bookmarkEnd w:id="0"/>
     </w:p>
     <w:sectPr>
       <w:pgSz w:w="12240" w:h="15840"/>

</xml_diff>